<commit_message>
Comparison of both Models
</commit_message>
<xml_diff>
--- a/Capstone.docx
+++ b/Capstone.docx
@@ -1035,21 +1035,13 @@
         <w:rPr>
           <w:rFonts w:ascii="Cambria" w:hAnsi="Cambria"/>
         </w:rPr>
-        <w:t xml:space="preserve">The Logistic Regression Model performed slightly </w:t>
-      </w:r>
-      <w:proofErr w:type="gramStart"/>
-      <w:r>
-        <w:rPr>
-          <w:rFonts w:ascii="Cambria" w:hAnsi="Cambria"/>
-        </w:rPr>
-        <w:t>better</w:t>
-      </w:r>
-      <w:proofErr w:type="gramEnd"/>
-      <w:r>
-        <w:rPr>
-          <w:rFonts w:ascii="Cambria" w:hAnsi="Cambria"/>
-        </w:rPr>
-        <w:t xml:space="preserve"> as compared to the Random Forest Model.</w:t>
+        <w:t xml:space="preserve">The </w:t>
+      </w:r>
+      <w:r>
+        <w:rPr>
+          <w:rFonts w:ascii="Cambria" w:hAnsi="Cambria"/>
+        </w:rPr>
+        <w:t>Random Forest Model performed better than the Logistic Regression Model as the Root Mean Squared Error for the Random Forest Model was smaller that the Root Mean Squared Error for the Logistic Regression Model.</w:t>
       </w:r>
       <w:bookmarkStart w:id="0" w:name="_GoBack"/>
       <w:bookmarkEnd w:id="0"/>
@@ -1793,6 +1785,7 @@
   <w:style w:type="character" w:default="1" w:styleId="DefaultParagraphFont">
     <w:name w:val="Default Paragraph Font"/>
     <w:uiPriority w:val="1"/>
+    <w:semiHidden/>
     <w:unhideWhenUsed/>
   </w:style>
   <w:style w:type="table" w:default="1" w:styleId="TableNormal">
@@ -2023,6 +2016,7 @@
   <w:style w:type="character" w:default="1" w:styleId="DefaultParagraphFont">
     <w:name w:val="Default Paragraph Font"/>
     <w:uiPriority w:val="1"/>
+    <w:semiHidden/>
     <w:unhideWhenUsed/>
   </w:style>
   <w:style w:type="table" w:default="1" w:styleId="TableNormal">

</xml_diff>